<commit_message>
Another Test and Summary PPT
Completed one more test without the error diffusion to see if darkness
of image was reduced.  It was not.  Also put together a PPT of test
results to show DU at meeting.
</commit_message>
<xml_diff>
--- a/Documentation/Iteration 6/Masters - Iteration 6 Summary.docx
+++ b/Documentation/Iteration 6/Masters - Iteration 6 Summary.docx
@@ -1399,7 +1399,13 @@
           <w:tcPr>
             <w:tcW w:w="3192" w:type="dxa"/>
           </w:tcPr>
-          <w:p/>
+          <w:p>
+            <w:r>
+              <w:t>1</w:t>
+            </w:r>
+            <w:bookmarkStart w:id="0" w:name="_GoBack"/>
+            <w:bookmarkEnd w:id="0"/>
+          </w:p>
         </w:tc>
       </w:tr>
       <w:tr>
@@ -2194,8 +2200,9 @@
       <w:r>
         <w:t xml:space="preserve">secret red pixel and secret green pixel with two copies of the first innocent image </w:t>
       </w:r>
-      <w:bookmarkStart w:id="0" w:name="_GoBack"/>
-      <w:bookmarkEnd w:id="0"/>
+      <w:r>
+        <w:t>… TYPE TOMORROW MORNING</w:t>
+      </w:r>
     </w:p>
     <w:p>
       <w:pPr>
@@ -45718,7 +45725,7 @@
         <w:rStyle w:val="PageNumber"/>
         <w:noProof/>
       </w:rPr>
-      <w:t>4</w:t>
+      <w:t>3</w:t>
     </w:r>
     <w:r>
       <w:rPr>
@@ -47699,7 +47706,7 @@
 </file>
 
 <file path=customXml/itemProps1.xml><?xml version="1.0" encoding="utf-8"?>
-<ds:datastoreItem xmlns:ds="http://schemas.openxmlformats.org/officeDocument/2006/customXml" ds:itemID="{91A4FFDA-C2C8-164B-910C-8896FC7EBA75}">
+<ds:datastoreItem xmlns:ds="http://schemas.openxmlformats.org/officeDocument/2006/customXml" ds:itemID="{1D213EFB-93B6-3E45-8F81-A5AC7B68993E}">
   <ds:schemaRefs>
     <ds:schemaRef ds:uri="http://schemas.openxmlformats.org/officeDocument/2006/bibliography"/>
   </ds:schemaRefs>

</xml_diff>